<commit_message>
addded 6 lab and reworked 5
</commit_message>
<xml_diff>
--- a/Toropov_7307_5.docx
+++ b/Toropov_7307_5.docx
@@ -1167,7 +1167,13 @@
               <w:rPr>
                 <w:sz w:val="28"/>
               </w:rPr>
-              <w:t>329</w:t>
+              <w:t>3</w:t>
+            </w:r>
+            <w:r>
+              <w:rPr>
+                <w:sz w:val="28"/>
+              </w:rPr>
+              <w:t>43</w:t>
             </w:r>
           </w:p>
         </w:tc>
@@ -1188,7 +1194,7 @@
               <w:rPr>
                 <w:sz w:val="28"/>
               </w:rPr>
-              <w:t>171</w:t>
+              <w:t>234</w:t>
             </w:r>
           </w:p>
         </w:tc>
@@ -1209,13 +1215,7 @@
               <w:rPr>
                 <w:sz w:val="28"/>
               </w:rPr>
-              <w:t>1</w:t>
-            </w:r>
-            <w:r>
-              <w:rPr>
-                <w:sz w:val="28"/>
-              </w:rPr>
-              <w:t>80</w:t>
+              <w:t>250</w:t>
             </w:r>
           </w:p>
         </w:tc>
@@ -1237,13 +1237,7 @@
               <w:rPr>
                 <w:sz w:val="28"/>
               </w:rPr>
-              <w:t>1</w:t>
-            </w:r>
-            <w:r>
-              <w:rPr>
-                <w:sz w:val="28"/>
-              </w:rPr>
-              <w:t>80</w:t>
+              <w:t>250</w:t>
             </w:r>
           </w:p>
         </w:tc>
@@ -1264,7 +1258,7 @@
               <w:rPr>
                 <w:sz w:val="28"/>
               </w:rPr>
-              <w:t>183</w:t>
+              <w:t>250</w:t>
             </w:r>
           </w:p>
         </w:tc>
@@ -1285,13 +1279,7 @@
               <w:rPr>
                 <w:sz w:val="28"/>
               </w:rPr>
-              <w:t>1</w:t>
-            </w:r>
-            <w:r>
-              <w:rPr>
-                <w:sz w:val="28"/>
-              </w:rPr>
-              <w:t>87</w:t>
+              <w:t>250</w:t>
             </w:r>
           </w:p>
         </w:tc>
@@ -1317,7 +1305,7 @@
           <w:noProof/>
         </w:rPr>
         <w:drawing>
-          <wp:inline distT="0" distB="0" distL="0" distR="0" wp14:anchorId="51DC39CA" wp14:editId="463A1F24">
+          <wp:inline distT="0" distB="0" distL="0" distR="0" wp14:anchorId="0EBEACAD" wp14:editId="637817F5">
             <wp:extent cx="4572000" cy="2743200"/>
             <wp:effectExtent l="0" t="0" r="0" b="0"/>
             <wp:docPr id="1" name="Диаграмма 1"/>
@@ -1333,10 +1321,19 @@
     </w:p>
     <w:p>
       <w:pPr>
+        <w:jc w:val="center"/>
+        <w:rPr>
+          <w:sz w:val="28"/>
+        </w:rPr>
+      </w:pPr>
+      <w:bookmarkStart w:id="0" w:name="_GoBack"/>
+      <w:bookmarkEnd w:id="0"/>
+    </w:p>
+    <w:p>
+      <w:pPr>
         <w:jc w:val="both"/>
         <w:rPr>
           <w:sz w:val="28"/>
-          <w:lang w:val="en-US"/>
         </w:rPr>
       </w:pPr>
       <w:r>
@@ -5192,8 +5189,6 @@
         <w:br/>
         <w:t>#include&lt;iomanip&gt;</w:t>
       </w:r>
-      <w:bookmarkStart w:id="0" w:name="_GoBack"/>
-      <w:bookmarkEnd w:id="0"/>
       <w:r>
         <w:rPr>
           <w:rFonts w:ascii="Consolas" w:hAnsi="Consolas" w:cs="Courier New"/>
@@ -7547,29 +7542,29 @@
                 <c:formatCode>General</c:formatCode>
                 <c:ptCount val="6"/>
                 <c:pt idx="0">
-                  <c:v>329</c:v>
+                  <c:v>343</c:v>
                 </c:pt>
                 <c:pt idx="1">
-                  <c:v>171</c:v>
+                  <c:v>234</c:v>
                 </c:pt>
                 <c:pt idx="2">
-                  <c:v>180</c:v>
+                  <c:v>250</c:v>
                 </c:pt>
                 <c:pt idx="3">
-                  <c:v>180</c:v>
+                  <c:v>250</c:v>
                 </c:pt>
                 <c:pt idx="4">
-                  <c:v>183</c:v>
+                  <c:v>250</c:v>
                 </c:pt>
                 <c:pt idx="5">
-                  <c:v>187</c:v>
+                  <c:v>250</c:v>
                 </c:pt>
               </c:numCache>
             </c:numRef>
           </c:val>
           <c:extLst>
             <c:ext xmlns:c16="http://schemas.microsoft.com/office/drawing/2014/chart" uri="{C3380CC4-5D6E-409C-BE32-E72D297353CC}">
-              <c16:uniqueId val="{00000000-C1ED-4412-A13B-96E01BF0BCCC}"/>
+              <c16:uniqueId val="{00000000-AF1F-4070-BD91-3E0CB91707E3}"/>
             </c:ext>
           </c:extLst>
         </c:ser>

</xml_diff>